<commit_message>
add census tract data
</commit_message>
<xml_diff>
--- a/HomeFinder Demo.docx
+++ b/HomeFinder Demo.docx
@@ -246,10 +246,10 @@
             <v:path o:extrusionok="f" gradientshapeok="t" o:connecttype="rect"/>
             <o:lock v:ext="edit" aspectratio="t"/>
           </v:shapetype>
-          <v:shape id="_x0000_i1025" type="#_x0000_t75" style="width:174.25pt;height:21.9pt" o:ole="">
+          <v:shape id="_x0000_i1025" type="#_x0000_t75" style="width:174.1pt;height:21.8pt" o:ole="">
             <v:imagedata r:id="rId6" o:title=""/>
           </v:shape>
-          <o:OLEObject Type="Embed" ProgID="Equation.3" ShapeID="_x0000_i1025" DrawAspect="Content" ObjectID="_1372772689" r:id="rId7"/>
+          <o:OLEObject Type="Embed" ProgID="Equation.3" ShapeID="_x0000_i1025" DrawAspect="Content" ObjectID="_1372773407" r:id="rId7"/>
         </w:object>
       </w:r>
     </w:p>
@@ -326,10 +326,10 @@
           <w:position w:val="-10"/>
         </w:rPr>
         <w:object w:dxaOrig="7820" w:dyaOrig="320" w14:anchorId="78A72A8D">
-          <v:shape id="_x0000_i1026" type="#_x0000_t75" style="width:390.8pt;height:16.15pt" o:ole="">
+          <v:shape id="_x0000_i1026" type="#_x0000_t75" style="width:390.7pt;height:16.05pt" o:ole="">
             <v:imagedata r:id="rId10" o:title=""/>
           </v:shape>
-          <o:OLEObject Type="Embed" ProgID="Equation.3" ShapeID="_x0000_i1026" DrawAspect="Content" ObjectID="_1372772690" r:id="rId11"/>
+          <o:OLEObject Type="Embed" ProgID="Equation.3" ShapeID="_x0000_i1026" DrawAspect="Content" ObjectID="_1372773408" r:id="rId11"/>
         </w:object>
       </w:r>
     </w:p>
@@ -497,10 +497,10 @@
           <w:position w:val="-10"/>
         </w:rPr>
         <w:object w:dxaOrig="3020" w:dyaOrig="320" w14:anchorId="7A17141B">
-          <v:shape id="_x0000_i1027" type="#_x0000_t75" style="width:150.8pt;height:16.15pt" o:ole="">
+          <v:shape id="_x0000_i1027" type="#_x0000_t75" style="width:150.9pt;height:16.05pt" o:ole="">
             <v:imagedata r:id="rId15" o:title=""/>
           </v:shape>
-          <o:OLEObject Type="Embed" ProgID="Equation.3" ShapeID="_x0000_i1027" DrawAspect="Content" ObjectID="_1372772691" r:id="rId16"/>
+          <o:OLEObject Type="Embed" ProgID="Equation.3" ShapeID="_x0000_i1027" DrawAspect="Content" ObjectID="_1372773409" r:id="rId16"/>
         </w:object>
       </w:r>
     </w:p>
@@ -581,10 +581,10 @@
           <w:position w:val="-22"/>
         </w:rPr>
         <w:object w:dxaOrig="4180" w:dyaOrig="440" w14:anchorId="3E8245E3">
-          <v:shape id="_x0000_i1028" type="#_x0000_t75" style="width:209.2pt;height:21.9pt" o:ole="">
+          <v:shape id="_x0000_i1028" type="#_x0000_t75" style="width:209.1pt;height:21.8pt" o:ole="">
             <v:imagedata r:id="rId18" o:title=""/>
           </v:shape>
-          <o:OLEObject Type="Embed" ProgID="Equation.3" ShapeID="_x0000_i1028" DrawAspect="Content" ObjectID="_1372772692" r:id="rId19"/>
+          <o:OLEObject Type="Embed" ProgID="Equation.3" ShapeID="_x0000_i1028" DrawAspect="Content" ObjectID="_1372773410" r:id="rId19"/>
         </w:object>
       </w:r>
     </w:p>
@@ -698,20 +698,30 @@
         <w:t xml:space="preserve">places in terms of accessibility score. </w:t>
       </w:r>
       <w:r>
-        <w:t xml:space="preserve">If input is None, the sub-level places </w:t>
+        <w:t xml:space="preserve">If input is None, the sub-level places are “counties” or “cities”; If input is a county, the sub-level place are “cities”; if input </w:t>
       </w:r>
       <w:r>
         <w:lastRenderedPageBreak/>
-        <w:t>are “counties” or “cities”; If input is a county, the sub-level place are “cities”; if input is a city, the sub-level places are “census tract” or “</w:t>
-      </w:r>
-      <w:proofErr w:type="spellStart"/>
-      <w:r>
-        <w:t>zipcode</w:t>
-      </w:r>
-      <w:proofErr w:type="spellEnd"/>
-      <w:r>
-        <w:t>”(?? Not decided yet)</w:t>
-      </w:r>
+        <w:t>is a city, the sub-level places are “census tract” or “zipcode”(?? Not decided yet)</w:t>
+      </w:r>
+      <w:r>
+        <w:t>. Now CitySDK provides the following sub-level geo-request:</w:t>
+      </w:r>
+    </w:p>
+    <w:p>
+      <w:r>
+        <w:t>(1) level: place (i.e. city) or county, container: state (NOT county). Return all cities or counties within a state. Not able to return all cities within a county</w:t>
+      </w:r>
+    </w:p>
+    <w:p>
+      <w:r>
+        <w:t>(2) level: tract, container: place (i.e. city, or county)</w:t>
+      </w:r>
+      <w:r>
+        <w:t>. Return all tracts within a place or a county</w:t>
+      </w:r>
+      <w:bookmarkStart w:id="0" w:name="_GoBack"/>
+      <w:bookmarkEnd w:id="0"/>
     </w:p>
     <w:p>
       <w:pPr>
@@ -925,8 +935,6 @@
           </wp:inline>
         </w:drawing>
       </w:r>
-      <w:bookmarkStart w:id="0" w:name="_GoBack"/>
-      <w:bookmarkEnd w:id="0"/>
     </w:p>
     <w:sectPr>
       <w:pgSz w:w="12240" w:h="15840"/>

</xml_diff>

<commit_message>
some modifications on the alphadesign and reiview of HomeFinder Demo doc (switched on tracking)
</commit_message>
<xml_diff>
--- a/HomeFinder Demo.docx
+++ b/HomeFinder Demo.docx
@@ -42,19 +42,114 @@
         <w:t>to help people with disabilities</w:t>
       </w:r>
       <w:r>
-        <w:t xml:space="preserve"> to find </w:t>
-      </w:r>
-      <w:r>
-        <w:t>accessible places</w:t>
-      </w:r>
-      <w:r>
-        <w:t xml:space="preserve"> in the state of Minnesota. </w:t>
-      </w:r>
+        <w:t xml:space="preserve"> to </w:t>
+      </w:r>
+      <w:ins w:id="0" w:author="Thomson Reuters" w:date="2015-07-25T16:01:00Z">
+        <w:r>
+          <w:t xml:space="preserve">easily </w:t>
+        </w:r>
+      </w:ins>
+      <w:r>
+        <w:t>find</w:t>
+      </w:r>
+      <w:del w:id="1" w:author="Thomson Reuters" w:date="2015-07-25T16:02:00Z">
+        <w:r>
+          <w:delText xml:space="preserve"> </w:delText>
+        </w:r>
+        <w:r>
+          <w:delText>accessible</w:delText>
+        </w:r>
+      </w:del>
+      <w:ins w:id="2" w:author="Thomson Reuters" w:date="2015-07-25T16:02:00Z">
+        <w:r>
+          <w:t xml:space="preserve"> a</w:t>
+        </w:r>
+      </w:ins>
+      <w:r>
+        <w:t xml:space="preserve"> place</w:t>
+      </w:r>
+      <w:ins w:id="3" w:author="Thomson Reuters" w:date="2015-07-25T16:02:00Z">
+        <w:r>
+          <w:t xml:space="preserve"> to live</w:t>
+        </w:r>
+      </w:ins>
+      <w:del w:id="4" w:author="Thomson Reuters" w:date="2015-07-25T16:02:00Z">
+        <w:r>
+          <w:delText>s</w:delText>
+        </w:r>
+      </w:del>
+      <w:r>
+        <w:t xml:space="preserve"> in the state of Minnesota</w:t>
+      </w:r>
+      <w:ins w:id="5" w:author="Thomson Reuters" w:date="2015-07-25T16:02:00Z">
+        <w:r>
+          <w:t xml:space="preserve"> that satisfies the</w:t>
+        </w:r>
+      </w:ins>
+      <w:ins w:id="6" w:author="Thomson Reuters" w:date="2015-07-25T16:03:00Z">
+        <w:r>
+          <w:t xml:space="preserve"> specific accessibility needs of this population group</w:t>
+        </w:r>
+      </w:ins>
+      <w:r>
+        <w:t>.</w:t>
+      </w:r>
+      <w:ins w:id="7" w:author="Thomson Reuters" w:date="2015-07-25T16:03:00Z">
+        <w:r>
+          <w:t xml:space="preserve"> Places that </w:t>
+        </w:r>
+      </w:ins>
+      <w:ins w:id="8" w:author="Thomson Reuters" w:date="2015-07-25T16:04:00Z">
+        <w:r>
+          <w:t xml:space="preserve">are safe, offer easy access to shops, hospitals etc. and may already have a high ratio of other disabled people in order to build a supportive community would be </w:t>
+        </w:r>
+      </w:ins>
+      <w:ins w:id="9" w:author="Thomson Reuters" w:date="2015-07-25T16:05:00Z">
+        <w:r>
+          <w:t>preferred</w:t>
+        </w:r>
+      </w:ins>
+      <w:ins w:id="10" w:author="Thomson Reuters" w:date="2015-07-25T16:04:00Z">
+        <w:r>
+          <w:t xml:space="preserve"> by a person with a </w:t>
+        </w:r>
+      </w:ins>
+      <w:ins w:id="11" w:author="Thomson Reuters" w:date="2015-07-25T16:06:00Z">
+        <w:r>
+          <w:t>disability</w:t>
+        </w:r>
+      </w:ins>
+      <w:ins w:id="12" w:author="Thomson Reuters" w:date="2015-07-25T16:04:00Z">
+        <w:r>
+          <w:t xml:space="preserve">. </w:t>
+        </w:r>
+      </w:ins>
+      <w:del w:id="13" w:author="Thomson Reuters" w:date="2015-07-25T16:05:00Z">
+        <w:r>
+          <w:delText xml:space="preserve"> </w:delText>
+        </w:r>
+      </w:del>
       <w:r>
         <w:t xml:space="preserve">Over 10% of </w:t>
       </w:r>
       <w:r>
-        <w:t>the population in Minnesota report being disabled</w:t>
+        <w:t xml:space="preserve">the population in Minnesota report </w:t>
+      </w:r>
+      <w:ins w:id="14" w:author="Thomson Reuters" w:date="2015-07-25T16:36:00Z">
+        <w:r>
+          <w:t xml:space="preserve">to </w:t>
+        </w:r>
+      </w:ins>
+      <w:r>
+        <w:t>be</w:t>
+      </w:r>
+      <w:del w:id="15" w:author="Thomson Reuters" w:date="2015-07-25T16:36:00Z">
+        <w:r>
+          <w:delText>ing</w:delText>
+        </w:r>
+      </w:del>
+      <w:r>
+        <w:t xml:space="preserve"> disabled</w:t>
       </w:r>
       <w:r>
         <w:t xml:space="preserve">, and the percentage is </w:t>
@@ -63,13 +158,44 @@
         <w:t xml:space="preserve">even </w:t>
       </w:r>
       <w:r>
-        <w:t>higher in senior population</w:t>
-      </w:r>
-      <w:r>
-        <w:t>s</w:t>
-      </w:r>
-      <w:r>
-        <w:t xml:space="preserve">. How to find a convenient and </w:t>
+        <w:t xml:space="preserve">higher </w:t>
+      </w:r>
+      <w:del w:id="16" w:author="Thomson Reuters" w:date="2015-07-25T16:06:00Z">
+        <w:r>
+          <w:delText xml:space="preserve">in </w:delText>
+        </w:r>
+      </w:del>
+      <w:ins w:id="17" w:author="Thomson Reuters" w:date="2015-07-25T16:06:00Z">
+        <w:r>
+          <w:t xml:space="preserve">among </w:t>
+        </w:r>
+      </w:ins>
+      <w:r>
+        <w:t>senior</w:t>
+      </w:r>
+      <w:ins w:id="18" w:author="Thomson Reuters" w:date="2015-07-25T16:06:00Z">
+        <w:r>
+          <w:t>s</w:t>
+        </w:r>
+      </w:ins>
+      <w:del w:id="19" w:author="Thomson Reuters" w:date="2015-07-25T16:06:00Z">
+        <w:r>
+          <w:delText xml:space="preserve"> population</w:delText>
+        </w:r>
+        <w:r>
+          <w:delText>s</w:delText>
+        </w:r>
+      </w:del>
+      <w:r>
+        <w:t>. How to find a convenient</w:t>
+      </w:r>
+      <w:ins w:id="20" w:author="Thomson Reuters" w:date="2015-07-25T16:36:00Z">
+        <w:r>
+          <w:t>ly located</w:t>
+        </w:r>
+      </w:ins>
+      <w:r>
+        <w:t xml:space="preserve"> and </w:t>
       </w:r>
       <w:r>
         <w:t>accessible</w:t>
@@ -83,18 +209,30 @@
       <w:r>
         <w:t xml:space="preserve">is one of the most important issues for people with disabilities. </w:t>
       </w:r>
-      <w:r>
-        <w:t>Unfortunately, there’s no such app</w:t>
-      </w:r>
-      <w:r>
-        <w:t>lication</w:t>
-      </w:r>
-      <w:r>
-        <w:t xml:space="preserve"> available.</w:t>
-      </w:r>
+      <w:ins w:id="21" w:author="Thomson Reuters" w:date="2015-07-25T16:07:00Z">
+        <w:r>
+          <w:t xml:space="preserve">This application will allow people to explore such places by pulling together various data sources of interest. </w:t>
+        </w:r>
+      </w:ins>
+      <w:del w:id="22" w:author="Thomson Reuters" w:date="2015-07-25T16:07:00Z">
+        <w:r>
+          <w:delText>Unfortunately, there’s no such app</w:delText>
+        </w:r>
+        <w:r>
+          <w:delText>lication</w:delText>
+        </w:r>
+        <w:r>
+          <w:delText xml:space="preserve"> available.</w:delText>
+        </w:r>
+      </w:del>
     </w:p>
     <w:p/>
     <w:p>
+      <w:pPr>
+        <w:rPr>
+          <w:ins w:id="23" w:author="Thomson Reuters" w:date="2015-07-25T16:40:00Z"/>
+        </w:rPr>
+      </w:pPr>
       <w:r>
         <w:rPr>
           <w:rStyle w:val="Heading1Char"/>
@@ -105,25 +243,108 @@
         <w:t>:</w:t>
       </w:r>
       <w:r>
-        <w:t xml:space="preserve"> This app </w:t>
-      </w:r>
-      <w:r>
-        <w:t xml:space="preserve">mainly implements two functionalities. </w:t>
-      </w:r>
-      <w:r>
-        <w:t xml:space="preserve">First, user can input an address name, a zip code or a city name, then an “accessibility score” </w:t>
+        <w:t xml:space="preserve"> This app</w:t>
+      </w:r>
+      <w:del w:id="24" w:author="Thomson Reuters" w:date="2015-07-25T16:37:00Z">
+        <w:r>
+          <w:delText xml:space="preserve"> </w:delText>
+        </w:r>
+      </w:del>
+      <w:del w:id="25" w:author="Thomson Reuters" w:date="2015-07-25T16:36:00Z">
+        <w:r>
+          <w:delText>mainly</w:delText>
+        </w:r>
+      </w:del>
+      <w:r>
+        <w:t xml:space="preserve"> implements two functionalities. </w:t>
+      </w:r>
+      <w:ins w:id="26" w:author="Thomson Reuters" w:date="2015-07-25T16:38:00Z">
+        <w:r>
+          <w:t>Fore example, a</w:t>
+        </w:r>
+      </w:ins>
+      <w:del w:id="27" w:author="Thomson Reuters" w:date="2015-07-25T16:38:00Z">
+        <w:r>
+          <w:delText xml:space="preserve">First, </w:delText>
+        </w:r>
+      </w:del>
+      <w:ins w:id="28" w:author="Thomson Reuters" w:date="2015-07-25T16:37:00Z">
+        <w:r>
+          <w:t xml:space="preserve">fter a </w:t>
+        </w:r>
+      </w:ins>
+      <w:r>
+        <w:t>user</w:t>
+      </w:r>
+      <w:del w:id="29" w:author="Thomson Reuters" w:date="2015-07-25T16:37:00Z">
+        <w:r>
+          <w:delText xml:space="preserve"> can</w:delText>
+        </w:r>
+      </w:del>
+      <w:r>
+        <w:t xml:space="preserve"> input</w:t>
+      </w:r>
+      <w:ins w:id="30" w:author="Thomson Reuters" w:date="2015-07-25T16:37:00Z">
+        <w:r>
+          <w:t>s</w:t>
+        </w:r>
+      </w:ins>
+      <w:r>
+        <w:t xml:space="preserve"> an address name, a zip code or a city name,</w:t>
+      </w:r>
+      <w:del w:id="31" w:author="Thomson Reuters" w:date="2015-07-25T16:37:00Z">
+        <w:r>
+          <w:delText xml:space="preserve"> then</w:delText>
+        </w:r>
+      </w:del>
+      <w:r>
+        <w:t xml:space="preserve"> an “accessibility score” </w:t>
       </w:r>
       <w:r>
         <w:t xml:space="preserve">based on different features (details come later in this document) </w:t>
       </w:r>
       <w:r>
-        <w:t>will be computed and returned to a user and a short summary r</w:t>
+        <w:t xml:space="preserve">will be computed and returned to </w:t>
+      </w:r>
+      <w:ins w:id="32" w:author="Thomson Reuters" w:date="2015-07-25T16:38:00Z">
+        <w:r>
+          <w:t>the</w:t>
+        </w:r>
+      </w:ins>
+      <w:del w:id="33" w:author="Thomson Reuters" w:date="2015-07-25T16:38:00Z">
+        <w:r>
+          <w:delText>a</w:delText>
+        </w:r>
+      </w:del>
+      <w:r>
+        <w:t xml:space="preserve"> user and a short summary r</w:t>
       </w:r>
       <w:r>
         <w:t>eport will be generated as well.</w:t>
       </w:r>
       <w:r>
-        <w:t xml:space="preserve"> Second, user can specify a specific geographical range (</w:t>
+        <w:t xml:space="preserve"> </w:t>
+      </w:r>
+      <w:ins w:id="34" w:author="Thomson Reuters" w:date="2015-07-25T16:39:00Z">
+        <w:r>
+          <w:t>Alternatively</w:t>
+        </w:r>
+      </w:ins>
+      <w:del w:id="35" w:author="Thomson Reuters" w:date="2015-07-25T16:39:00Z">
+        <w:r>
+          <w:delText>Second</w:delText>
+        </w:r>
+      </w:del>
+      <w:r>
+        <w:t xml:space="preserve">, </w:t>
+      </w:r>
+      <w:ins w:id="36" w:author="Thomson Reuters" w:date="2015-07-25T16:38:00Z">
+        <w:r>
+          <w:t xml:space="preserve">a </w:t>
+        </w:r>
+      </w:ins>
+      <w:r>
+        <w:t>user can specify a specific geographical range (</w:t>
       </w:r>
       <w:r>
         <w:t xml:space="preserve">i.e., </w:t>
@@ -132,8 +353,51 @@
         <w:t xml:space="preserve">state, county or city), and the level of places </w:t>
       </w:r>
       <w:r>
-        <w:t xml:space="preserve">to rank (i.e., county, city, or zip code), then the accessibility scores will be computed at the requested level of places and the ranked places will returned to the user. </w:t>
-      </w:r>
+        <w:t xml:space="preserve">to rank (i.e., county, city, or zip code), </w:t>
+      </w:r>
+      <w:ins w:id="37" w:author="Thomson Reuters" w:date="2015-07-25T16:39:00Z">
+        <w:r>
+          <w:t>and as a result</w:t>
+        </w:r>
+      </w:ins>
+      <w:del w:id="38" w:author="Thomson Reuters" w:date="2015-07-25T16:39:00Z">
+        <w:r>
+          <w:delText>then the</w:delText>
+        </w:r>
+      </w:del>
+      <w:r>
+        <w:t xml:space="preserve"> accessibility scores will be computed at the requested level of places and </w:t>
+      </w:r>
+      <w:ins w:id="39" w:author="Thomson Reuters" w:date="2015-07-25T16:40:00Z">
+        <w:r>
+          <w:t>a</w:t>
+        </w:r>
+      </w:ins>
+      <w:del w:id="40" w:author="Thomson Reuters" w:date="2015-07-25T16:40:00Z">
+        <w:r>
+          <w:delText>the</w:delText>
+        </w:r>
+      </w:del>
+      <w:r>
+        <w:t xml:space="preserve"> ranked </w:t>
+      </w:r>
+      <w:ins w:id="41" w:author="Thomson Reuters" w:date="2015-07-25T16:40:00Z">
+        <w:r>
+          <w:t xml:space="preserve">list of </w:t>
+        </w:r>
+      </w:ins>
+      <w:r>
+        <w:t xml:space="preserve">places will returned to the user. </w:t>
+      </w:r>
+    </w:p>
+    <w:p>
+      <w:pPr>
+        <w:rPr>
+          <w:ins w:id="42" w:author="Thomson Reuters" w:date="2015-07-25T16:40:00Z"/>
+        </w:rPr>
+      </w:pPr>
+    </w:p>
+    <w:p>
       <w:r>
         <w:t>Some technical details about the ranking:</w:t>
       </w:r>
@@ -147,8 +411,34 @@
         </w:numPr>
       </w:pPr>
       <w:r>
-        <w:t>Each feature that is involved in the ranking is given a 0 to 100 scale. Such scale should be a normalized z-score that is comparable to the average score</w:t>
-      </w:r>
+        <w:t xml:space="preserve">Each feature that is involved in the ranking is </w:t>
+      </w:r>
+      <w:ins w:id="43" w:author="Thomson Reuters" w:date="2015-07-25T16:40:00Z">
+        <w:r>
+          <w:t>scored on</w:t>
+        </w:r>
+      </w:ins>
+      <w:del w:id="44" w:author="Thomson Reuters" w:date="2015-07-25T16:40:00Z">
+        <w:r>
+          <w:delText>given</w:delText>
+        </w:r>
+      </w:del>
+      <w:r>
+        <w:t xml:space="preserve"> a 0 to 100 scale. Such scale should be a normalized </w:t>
+      </w:r>
+      <w:proofErr w:type="gramStart"/>
+      <w:r>
+        <w:t>z-score</w:t>
+      </w:r>
+      <w:proofErr w:type="gramEnd"/>
+      <w:r>
+        <w:t xml:space="preserve"> that is comparable to the average score</w:t>
+      </w:r>
+      <w:ins w:id="45" w:author="Thomson Reuters" w:date="2015-07-25T16:40:00Z">
+        <w:r>
+          <w:t>.</w:t>
+        </w:r>
+      </w:ins>
     </w:p>
     <w:p>
       <w:pPr>
@@ -159,8 +449,52 @@
         </w:numPr>
       </w:pPr>
       <w:r>
-        <w:t>Each feature is assigned a weight in the final scoring function. By default, the weight is set equal; but the weight can be adjusted by users</w:t>
-      </w:r>
+        <w:t xml:space="preserve">Each feature is assigned a weight in the final scoring function. By default, the </w:t>
+      </w:r>
+      <w:ins w:id="46" w:author="Thomson Reuters" w:date="2015-07-25T16:41:00Z">
+        <w:r>
+          <w:t xml:space="preserve">all features have the same </w:t>
+        </w:r>
+      </w:ins>
+      <w:r>
+        <w:t>weight</w:t>
+      </w:r>
+      <w:ins w:id="47" w:author="Thomson Reuters" w:date="2015-07-25T16:41:00Z">
+        <w:r>
+          <w:t>s</w:t>
+        </w:r>
+      </w:ins>
+      <w:del w:id="48" w:author="Thomson Reuters" w:date="2015-07-25T16:41:00Z">
+        <w:r>
+          <w:delText xml:space="preserve"> is set equal</w:delText>
+        </w:r>
+      </w:del>
+      <w:r>
+        <w:t xml:space="preserve">; but the </w:t>
+      </w:r>
+      <w:proofErr w:type="gramStart"/>
+      <w:r>
+        <w:t xml:space="preserve">weight can be adjusted by </w:t>
+      </w:r>
+      <w:ins w:id="49" w:author="Thomson Reuters" w:date="2015-07-25T16:41:00Z">
+        <w:r>
+          <w:t xml:space="preserve">the </w:t>
+        </w:r>
+      </w:ins>
+      <w:r>
+        <w:t>user</w:t>
+      </w:r>
+      <w:proofErr w:type="gramEnd"/>
+      <w:ins w:id="50" w:author="Thomson Reuters" w:date="2015-07-25T16:41:00Z">
+        <w:r>
+          <w:t>.</w:t>
+        </w:r>
+      </w:ins>
+      <w:del w:id="51" w:author="Thomson Reuters" w:date="2015-07-25T16:41:00Z">
+        <w:r>
+          <w:delText>s</w:delText>
+        </w:r>
+      </w:del>
     </w:p>
     <w:p>
       <w:pPr>
@@ -191,20 +525,60 @@
         <w:rPr>
           <w:rStyle w:val="Heading2Char"/>
         </w:rPr>
-        <w:t>2.1 Housing data</w:t>
+        <w:t xml:space="preserve">2.1 Housing </w:t>
+      </w:r>
+      <w:ins w:id="52" w:author="Thomson Reuters" w:date="2015-07-25T16:43:00Z">
+        <w:r>
+          <w:rPr>
+            <w:rStyle w:val="Heading2Char"/>
+          </w:rPr>
+          <w:t xml:space="preserve">and Development </w:t>
+        </w:r>
+      </w:ins>
+      <w:ins w:id="53" w:author="Thomson Reuters" w:date="2015-07-25T16:44:00Z">
+        <w:r>
+          <w:rPr>
+            <w:rStyle w:val="Heading2Char"/>
+          </w:rPr>
+          <w:t xml:space="preserve">(HUD) </w:t>
+        </w:r>
+      </w:ins>
+      <w:r>
+        <w:rPr>
+          <w:rStyle w:val="Heading2Char"/>
+        </w:rPr>
+        <w:t>data</w:t>
       </w:r>
       <w:r>
         <w:t xml:space="preserve">: </w:t>
       </w:r>
       <w:r>
-        <w:t>This feature evaluate</w:t>
-      </w:r>
-      <w:r>
-        <w:t>s</w:t>
-      </w:r>
-      <w:r>
-        <w:t xml:space="preserve"> the availability of nearby affordable apartment</w:t>
-      </w:r>
+        <w:t xml:space="preserve">This feature </w:t>
+      </w:r>
+      <w:del w:id="54" w:author="Thomson Reuters" w:date="2015-07-25T16:43:00Z">
+        <w:r>
+          <w:delText>evaluate</w:delText>
+        </w:r>
+        <w:r>
+          <w:delText>s</w:delText>
+        </w:r>
+        <w:r>
+          <w:delText xml:space="preserve"> </w:delText>
+        </w:r>
+      </w:del>
+      <w:ins w:id="55" w:author="Thomson Reuters" w:date="2015-07-25T16:43:00Z">
+        <w:r>
+          <w:t xml:space="preserve">reflects </w:t>
+        </w:r>
+      </w:ins>
+      <w:r>
+        <w:t>the availability of nearby affordable apartment</w:t>
+      </w:r>
+      <w:ins w:id="56" w:author="Thomson Reuters" w:date="2015-07-25T16:43:00Z">
+        <w:r>
+          <w:t>s</w:t>
+        </w:r>
+      </w:ins>
       <w:r>
         <w:t>, as well as the physical quality of house</w:t>
       </w:r>
@@ -246,10 +620,10 @@
             <v:path o:extrusionok="f" gradientshapeok="t" o:connecttype="rect"/>
             <o:lock v:ext="edit" aspectratio="t"/>
           </v:shapetype>
-          <v:shape id="_x0000_i1025" type="#_x0000_t75" style="width:174.25pt;height:21.9pt" o:ole="">
+          <v:shape id="_x0000_i1025" type="#_x0000_t75" style="width:174.4pt;height:21.6pt" o:ole="">
             <v:imagedata r:id="rId6" o:title=""/>
           </v:shape>
-          <o:OLEObject Type="Embed" ProgID="Equation.3" ShapeID="_x0000_i1025" DrawAspect="Content" ObjectID="_1372922697" r:id="rId7"/>
+          <o:OLEObject Type="Embed" ProgID="Equation.3" ShapeID="_x0000_i1025" DrawAspect="Content" ObjectID="_1373204207" r:id="rId7"/>
         </w:object>
       </w:r>
     </w:p>
@@ -301,7 +675,6 @@
         <w:rPr>
           <w:rStyle w:val="Heading2Char"/>
         </w:rPr>
-        <w:lastRenderedPageBreak/>
         <w:t>2.2 Mobility</w:t>
       </w:r>
       <w:r>
@@ -326,10 +699,10 @@
           <w:position w:val="-10"/>
         </w:rPr>
         <w:object w:dxaOrig="7820" w:dyaOrig="320" w14:anchorId="78A72A8D">
-          <v:shape id="_x0000_i1026" type="#_x0000_t75" style="width:390.8pt;height:16.15pt" o:ole="">
+          <v:shape id="_x0000_i1026" type="#_x0000_t75" style="width:390.4pt;height:16pt" o:ole="">
             <v:imagedata r:id="rId10" o:title=""/>
           </v:shape>
-          <o:OLEObject Type="Embed" ProgID="Equation.3" ShapeID="_x0000_i1026" DrawAspect="Content" ObjectID="_1372922698" r:id="rId11"/>
+          <o:OLEObject Type="Embed" ProgID="Equation.3" ShapeID="_x0000_i1026" DrawAspect="Content" ObjectID="_1373204208" r:id="rId11"/>
         </w:object>
       </w:r>
     </w:p>
@@ -497,10 +870,10 @@
           <w:position w:val="-10"/>
         </w:rPr>
         <w:object w:dxaOrig="3020" w:dyaOrig="320" w14:anchorId="7A17141B">
-          <v:shape id="_x0000_i1027" type="#_x0000_t75" style="width:150.8pt;height:16.15pt" o:ole="">
+          <v:shape id="_x0000_i1027" type="#_x0000_t75" style="width:151.2pt;height:16pt" o:ole="">
             <v:imagedata r:id="rId15" o:title=""/>
           </v:shape>
-          <o:OLEObject Type="Embed" ProgID="Equation.3" ShapeID="_x0000_i1027" DrawAspect="Content" ObjectID="_1372922699" r:id="rId16"/>
+          <o:OLEObject Type="Embed" ProgID="Equation.3" ShapeID="_x0000_i1027" DrawAspect="Content" ObjectID="_1373204209" r:id="rId16"/>
         </w:object>
       </w:r>
     </w:p>
@@ -581,10 +954,10 @@
           <w:position w:val="-22"/>
         </w:rPr>
         <w:object w:dxaOrig="4180" w:dyaOrig="440" w14:anchorId="3E8245E3">
-          <v:shape id="_x0000_i1028" type="#_x0000_t75" style="width:209.2pt;height:21.9pt" o:ole="">
+          <v:shape id="_x0000_i1028" type="#_x0000_t75" style="width:209.6pt;height:21.6pt" o:ole="">
             <v:imagedata r:id="rId18" o:title=""/>
           </v:shape>
-          <o:OLEObject Type="Embed" ProgID="Equation.3" ShapeID="_x0000_i1028" DrawAspect="Content" ObjectID="_1372922700" r:id="rId19"/>
+          <o:OLEObject Type="Embed" ProgID="Equation.3" ShapeID="_x0000_i1028" DrawAspect="Content" ObjectID="_1373204210" r:id="rId19"/>
         </w:object>
       </w:r>
     </w:p>
@@ -663,6 +1036,7 @@
         </w:rPr>
       </w:pPr>
       <w:r>
+        <w:lastRenderedPageBreak/>
         <w:t xml:space="preserve">Disability: </w:t>
       </w:r>
       <w:r>
@@ -689,7 +1063,41 @@
         <w:t xml:space="preserve"> </w:t>
       </w:r>
       <w:r>
-        <w:t xml:space="preserve">Using this app, people with disabilities are able to extract two important piece of information: (1) Given a place, compute the accessibility score for this place and give textual summary; (2) Given a geographical region, rank the </w:t>
+        <w:t>Using this app, people with disabilities are able to extract two important piece</w:t>
+      </w:r>
+      <w:ins w:id="57" w:author="Thomson Reuters" w:date="2015-07-25T16:49:00Z">
+        <w:r>
+          <w:t>s</w:t>
+        </w:r>
+      </w:ins>
+      <w:r>
+        <w:t xml:space="preserve"> of information: (1) Given a place, compute the accessibility score for this place and </w:t>
+      </w:r>
+      <w:del w:id="58" w:author="Thomson Reuters" w:date="2015-07-25T16:49:00Z">
+        <w:r>
+          <w:delText xml:space="preserve">give </w:delText>
+        </w:r>
+      </w:del>
+      <w:ins w:id="59" w:author="Thomson Reuters" w:date="2015-07-25T16:49:00Z">
+        <w:r>
+          <w:t>receive a</w:t>
+        </w:r>
+        <w:r>
+          <w:t xml:space="preserve"> </w:t>
+        </w:r>
+      </w:ins>
+      <w:r>
+        <w:t>textual summary</w:t>
+      </w:r>
+      <w:ins w:id="60" w:author="Thomson Reuters" w:date="2015-07-25T16:49:00Z">
+        <w:r>
+          <w:t xml:space="preserve"> about this score</w:t>
+        </w:r>
+      </w:ins>
+      <w:bookmarkStart w:id="61" w:name="_GoBack"/>
+      <w:bookmarkEnd w:id="61"/>
+      <w:r>
+        <w:t xml:space="preserve">; (2) Given a geographical region, rank the </w:t>
       </w:r>
       <w:r>
         <w:t xml:space="preserve">sub-level </w:t>
@@ -698,11 +1106,7 @@
         <w:t xml:space="preserve">places in terms of accessibility score. </w:t>
       </w:r>
       <w:r>
-        <w:t xml:space="preserve">If input is None, the sub-level places are “counties” or “cities”; If input is a county, the sub-level place are “cities”; if input </w:t>
-      </w:r>
-      <w:r>
-        <w:lastRenderedPageBreak/>
-        <w:t>is a city, the sub-level places are “census tract” or “zipcode”(?? Not decided yet)</w:t>
+        <w:t>If input is None, the sub-level places are “counties” or “cities”; If input is a county, the sub-level place are “cities”; if input is a city, the sub-level places are “census tract” or “zipcode”(?? Not decided yet)</w:t>
       </w:r>
       <w:r>
         <w:t>. Now CitySDK provides the following sub-level geo-request:</w:t>
@@ -792,6 +1196,7 @@
         <w:rPr>
           <w:noProof/>
         </w:rPr>
+        <w:lastRenderedPageBreak/>
         <w:drawing>
           <wp:inline distT="0" distB="0" distL="0" distR="0" wp14:anchorId="2681E836" wp14:editId="254B55EC">
             <wp:extent cx="4235074" cy="3117976"/>
@@ -843,7 +1248,6 @@
         <w:rPr>
           <w:noProof/>
         </w:rPr>
-        <w:lastRenderedPageBreak/>
         <w:drawing>
           <wp:inline distT="0" distB="0" distL="0" distR="0" wp14:anchorId="0BA22FD3" wp14:editId="07AA35F4">
             <wp:extent cx="4682987" cy="3282970"/>
@@ -892,6 +1296,7 @@
         <w:rPr>
           <w:noProof/>
         </w:rPr>
+        <w:lastRenderedPageBreak/>
         <w:drawing>
           <wp:inline distT="0" distB="0" distL="0" distR="0" wp14:anchorId="68DDB1C9" wp14:editId="14701F65">
             <wp:extent cx="4682987" cy="4193550"/>
@@ -934,8 +1339,6 @@
           </wp:inline>
         </w:drawing>
       </w:r>
-      <w:bookmarkStart w:id="0" w:name="_GoBack"/>
-      <w:bookmarkEnd w:id="0"/>
     </w:p>
     <w:sectPr>
       <w:pgSz w:w="12240" w:h="15840"/>

</xml_diff>